<commit_message>
cover letter and cv updated
</commit_message>
<xml_diff>
--- a/CV of Mehedi Hasan - Project.docx
+++ b/CV of Mehedi Hasan - Project.docx
@@ -1,6 +1,6 @@
 
 <file path=word/document.xml><?xml version="1.0" encoding="utf-8"?>
-<w:document xmlns:wpc="http://schemas.microsoft.com/office/word/2010/wordprocessingCanvas" xmlns:cx="http://schemas.microsoft.com/office/drawing/2014/chartex" xmlns:mc="http://schemas.openxmlformats.org/markup-compatibility/2006" xmlns:o="urn:schemas-microsoft-com:office:office" xmlns:r="http://schemas.openxmlformats.org/officeDocument/2006/relationships" xmlns:m="http://schemas.openxmlformats.org/officeDocument/2006/math" xmlns:v="urn:schemas-microsoft-com:vml" xmlns:wp14="http://schemas.microsoft.com/office/word/2010/wordprocessingDrawing" xmlns:wp="http://schemas.openxmlformats.org/drawingml/2006/wordprocessingDrawing" xmlns:w10="urn:schemas-microsoft-com:office:word" xmlns:w="http://schemas.openxmlformats.org/wordprocessingml/2006/main" xmlns:w14="http://schemas.microsoft.com/office/word/2010/wordml" xmlns:w15="http://schemas.microsoft.com/office/word/2012/wordml" xmlns:w16se="http://schemas.microsoft.com/office/word/2015/wordml/symex" xmlns:wpg="http://schemas.microsoft.com/office/word/2010/wordprocessingGroup" xmlns:wpi="http://schemas.microsoft.com/office/word/2010/wordprocessingInk" xmlns:wne="http://schemas.microsoft.com/office/word/2006/wordml" xmlns:wps="http://schemas.microsoft.com/office/word/2010/wordprocessingShape" mc:Ignorable="w14 w15 w16se wp14">
+<w:document xmlns:wpc="http://schemas.microsoft.com/office/word/2010/wordprocessingCanvas" xmlns:cx="http://schemas.microsoft.com/office/drawing/2014/chartex" xmlns:cx1="http://schemas.microsoft.com/office/drawing/2015/9/8/chartex" xmlns:cx2="http://schemas.microsoft.com/office/drawing/2015/10/21/chartex" xmlns:cx3="http://schemas.microsoft.com/office/drawing/2016/5/9/chartex" xmlns:cx4="http://schemas.microsoft.com/office/drawing/2016/5/10/chartex" xmlns:cx5="http://schemas.microsoft.com/office/drawing/2016/5/11/chartex" xmlns:cx6="http://schemas.microsoft.com/office/drawing/2016/5/12/chartex" xmlns:cx7="http://schemas.microsoft.com/office/drawing/2016/5/13/chartex" xmlns:cx8="http://schemas.microsoft.com/office/drawing/2016/5/14/chartex" xmlns:mc="http://schemas.openxmlformats.org/markup-compatibility/2006" xmlns:aink="http://schemas.microsoft.com/office/drawing/2016/ink" xmlns:am3d="http://schemas.microsoft.com/office/drawing/2017/model3d" xmlns:o="urn:schemas-microsoft-com:office:office" xmlns:r="http://schemas.openxmlformats.org/officeDocument/2006/relationships" xmlns:m="http://schemas.openxmlformats.org/officeDocument/2006/math" xmlns:v="urn:schemas-microsoft-com:vml" xmlns:wp14="http://schemas.microsoft.com/office/word/2010/wordprocessingDrawing" xmlns:wp="http://schemas.openxmlformats.org/drawingml/2006/wordprocessingDrawing" xmlns:w10="urn:schemas-microsoft-com:office:word" xmlns:w="http://schemas.openxmlformats.org/wordprocessingml/2006/main" xmlns:w14="http://schemas.microsoft.com/office/word/2010/wordml" xmlns:w15="http://schemas.microsoft.com/office/word/2012/wordml" xmlns:w16cid="http://schemas.microsoft.com/office/word/2016/wordml/cid" xmlns:w16se="http://schemas.microsoft.com/office/word/2015/wordml/symex" xmlns:wpg="http://schemas.microsoft.com/office/word/2010/wordprocessingGroup" xmlns:wpi="http://schemas.microsoft.com/office/word/2010/wordprocessingInk" xmlns:wne="http://schemas.microsoft.com/office/word/2006/wordml" xmlns:wps="http://schemas.microsoft.com/office/word/2010/wordprocessingShape" mc:Ignorable="w14 w15 w16se w16cid wp14">
   <w:body>
     <w:p>
       <w:pPr>
@@ -170,7 +170,7 @@
                                     </pic:cNvPicPr>
                                   </pic:nvPicPr>
                                   <pic:blipFill>
-                                    <a:blip r:embed="rId9">
+                                    <a:blip r:embed="rId8">
                                       <a:extLst>
                                         <a:ext uri="{28A0092B-C50C-407E-A947-70E740481C1C}">
                                           <a14:useLocalDpi xmlns:a14="http://schemas.microsoft.com/office/drawing/2010/main" val="0"/>
@@ -647,6 +647,41 @@
               </w:rPr>
               <w:t>: +880-1717-677451</w:t>
             </w:r>
+            <w:r>
+              <w:rPr>
+                <w:sz w:val="21"/>
+                <w:szCs w:val="21"/>
+              </w:rPr>
+              <w:t xml:space="preserve">, </w:t>
+            </w:r>
+            <w:r>
+              <w:rPr>
+                <w:sz w:val="21"/>
+                <w:szCs w:val="21"/>
+              </w:rPr>
+              <w:t>+880-1</w:t>
+            </w:r>
+            <w:r>
+              <w:rPr>
+                <w:sz w:val="21"/>
+                <w:szCs w:val="21"/>
+              </w:rPr>
+              <w:t>918</w:t>
+            </w:r>
+            <w:r>
+              <w:rPr>
+                <w:sz w:val="21"/>
+                <w:szCs w:val="21"/>
+              </w:rPr>
+              <w:t>-</w:t>
+            </w:r>
+            <w:r>
+              <w:rPr>
+                <w:sz w:val="21"/>
+                <w:szCs w:val="21"/>
+              </w:rPr>
+              <w:t>629865</w:t>
+            </w:r>
           </w:p>
           <w:p>
             <w:pPr>
@@ -663,7 +698,7 @@
               </w:rPr>
               <w:t xml:space="preserve">: </w:t>
             </w:r>
-            <w:hyperlink r:id="rId10" w:history="1">
+            <w:hyperlink r:id="rId9" w:history="1">
               <w:r>
                 <w:rPr>
                   <w:rStyle w:val="Hyperlink"/>
@@ -717,7 +752,16 @@
                 <w:sz w:val="21"/>
                 <w:szCs w:val="21"/>
               </w:rPr>
-              <w:t>: Advanced Bangla, Fluent English and some understanding of Hindi</w:t>
+              <w:t>: Advanced Bangla, Fluent English an</w:t>
+            </w:r>
+            <w:bookmarkStart w:id="0" w:name="_GoBack"/>
+            <w:bookmarkEnd w:id="0"/>
+            <w:r>
+              <w:rPr>
+                <w:sz w:val="21"/>
+                <w:szCs w:val="21"/>
+              </w:rPr>
+              <w:t>d some understanding of Hindi</w:t>
             </w:r>
             <w:r>
               <w:rPr>
@@ -1784,7 +1828,21 @@
                 <w:sz w:val="21"/>
                 <w:szCs w:val="21"/>
               </w:rPr>
-              <w:t xml:space="preserve">Draft accurate and concise reports based on all </w:t>
+              <w:t>Draft accurate and concise reports</w:t>
+            </w:r>
+            <w:r>
+              <w:rPr>
+                <w:sz w:val="21"/>
+                <w:szCs w:val="21"/>
+              </w:rPr>
+              <w:t xml:space="preserve"> &amp; presentations</w:t>
+            </w:r>
+            <w:r>
+              <w:rPr>
+                <w:sz w:val="21"/>
+                <w:szCs w:val="21"/>
+              </w:rPr>
+              <w:t xml:space="preserve"> based on all </w:t>
             </w:r>
             <w:r>
               <w:rPr>
@@ -2125,7 +2183,35 @@
                 <w:sz w:val="21"/>
                 <w:szCs w:val="21"/>
               </w:rPr>
-              <w:t>tion and compilation of data and</w:t>
+              <w:t>tion</w:t>
+            </w:r>
+            <w:r>
+              <w:rPr>
+                <w:sz w:val="21"/>
+                <w:szCs w:val="21"/>
+              </w:rPr>
+              <w:t xml:space="preserve">, </w:t>
+            </w:r>
+            <w:r>
+              <w:rPr>
+                <w:sz w:val="21"/>
+                <w:szCs w:val="21"/>
+              </w:rPr>
+              <w:t>compilation</w:t>
+            </w:r>
+            <w:r>
+              <w:rPr>
+                <w:sz w:val="21"/>
+                <w:szCs w:val="21"/>
+              </w:rPr>
+              <w:t xml:space="preserve"> &amp; analysis</w:t>
+            </w:r>
+            <w:r>
+              <w:rPr>
+                <w:sz w:val="21"/>
+                <w:szCs w:val="21"/>
+              </w:rPr>
+              <w:t xml:space="preserve"> of data and</w:t>
             </w:r>
             <w:r>
               <w:rPr>
@@ -2308,7 +2394,6 @@
           <w:szCs w:val="22"/>
           <w:bdr w:val="single" w:sz="4" w:space="0" w:color="auto" w:shadow="1"/>
         </w:rPr>
-        <w:lastRenderedPageBreak/>
         <w:t>Other Experiences &amp; Voluntary Activities:</w:t>
       </w:r>
     </w:p>
@@ -2346,15 +2431,137 @@
       </w:pPr>
       <w:r>
         <w:rPr>
+          <w:bCs/>
+          <w:sz w:val="21"/>
+          <w:szCs w:val="21"/>
+        </w:rPr>
+        <w:t>Working as a</w:t>
+      </w:r>
+      <w:r>
+        <w:rPr>
           <w:b/>
-          <w:sz w:val="21"/>
-          <w:szCs w:val="21"/>
-        </w:rPr>
-        <w:t xml:space="preserve">Working as a </w:t>
+          <w:bCs/>
+          <w:sz w:val="21"/>
+          <w:szCs w:val="21"/>
+        </w:rPr>
+        <w:t xml:space="preserve"> </w:t>
       </w:r>
       <w:r>
         <w:rPr>
           <w:b/>
+          <w:bCs/>
+          <w:sz w:val="21"/>
+          <w:szCs w:val="21"/>
+        </w:rPr>
+        <w:t>Research Associate</w:t>
+      </w:r>
+      <w:r>
+        <w:rPr>
+          <w:sz w:val="21"/>
+          <w:szCs w:val="21"/>
+        </w:rPr>
+        <w:t xml:space="preserve"> (Part Time) of </w:t>
+      </w:r>
+      <w:r>
+        <w:rPr>
+          <w:b/>
+          <w:bCs/>
+          <w:sz w:val="21"/>
+          <w:szCs w:val="21"/>
+        </w:rPr>
+        <w:t>Center for Asia-Pacific Initiative (CAPI)</w:t>
+      </w:r>
+      <w:r>
+        <w:rPr>
+          <w:sz w:val="21"/>
+          <w:szCs w:val="21"/>
+        </w:rPr>
+        <w:t xml:space="preserve"> for the period of </w:t>
+      </w:r>
+      <w:r>
+        <w:rPr>
+          <w:sz w:val="21"/>
+          <w:szCs w:val="21"/>
+        </w:rPr>
+        <w:t>05.04.2019</w:t>
+      </w:r>
+      <w:r>
+        <w:rPr>
+          <w:sz w:val="21"/>
+          <w:szCs w:val="21"/>
+        </w:rPr>
+        <w:t xml:space="preserve"> to </w:t>
+      </w:r>
+      <w:r>
+        <w:rPr>
+          <w:sz w:val="21"/>
+          <w:szCs w:val="21"/>
+        </w:rPr>
+        <w:t>05.08.2019</w:t>
+      </w:r>
+      <w:r>
+        <w:rPr>
+          <w:sz w:val="21"/>
+          <w:szCs w:val="21"/>
+        </w:rPr>
+        <w:t xml:space="preserve"> on the </w:t>
+      </w:r>
+      <w:r>
+        <w:rPr>
+          <w:b/>
+          <w:bCs/>
+          <w:sz w:val="21"/>
+          <w:szCs w:val="21"/>
+        </w:rPr>
+        <w:t>Piloting Phase</w:t>
+      </w:r>
+      <w:r>
+        <w:rPr>
+          <w:sz w:val="21"/>
+          <w:szCs w:val="21"/>
+        </w:rPr>
+        <w:t xml:space="preserve"> of SME base Comparative Study in </w:t>
+      </w:r>
+      <w:r>
+        <w:rPr>
+          <w:sz w:val="21"/>
+          <w:szCs w:val="21"/>
+        </w:rPr>
+        <w:t>Developing Country</w:t>
+      </w:r>
+    </w:p>
+    <w:p>
+      <w:pPr>
+        <w:pStyle w:val="ListParagraph"/>
+        <w:numPr>
+          <w:ilvl w:val="0"/>
+          <w:numId w:val="39"/>
+        </w:numPr>
+        <w:jc w:val="both"/>
+        <w:rPr>
+          <w:sz w:val="21"/>
+          <w:szCs w:val="21"/>
+        </w:rPr>
+      </w:pPr>
+      <w:r>
+        <w:rPr>
+          <w:bCs/>
+          <w:sz w:val="21"/>
+          <w:szCs w:val="21"/>
+        </w:rPr>
+        <w:t>Working as a</w:t>
+      </w:r>
+      <w:r>
+        <w:rPr>
+          <w:b/>
+          <w:sz w:val="21"/>
+          <w:szCs w:val="21"/>
+        </w:rPr>
+        <w:t xml:space="preserve"> </w:t>
+      </w:r>
+      <w:r>
+        <w:rPr>
+          <w:b/>
           <w:sz w:val="21"/>
           <w:szCs w:val="21"/>
         </w:rPr>
@@ -2433,7 +2640,7 @@
         </w:rPr>
         <w:t xml:space="preserve"> </w:t>
       </w:r>
-      <w:hyperlink r:id="rId11" w:history="1">
+      <w:hyperlink r:id="rId10" w:history="1">
         <w:r>
           <w:rPr>
             <w:rStyle w:val="Hyperlink"/>
@@ -2556,7 +2763,7 @@
         </w:rPr>
         <w:t xml:space="preserve">Involved in organizing the festival entitled, "Bijoy-e Parbon-e" arranged by Utshe, marking 41st Victory Day of Bangladesh. </w:t>
       </w:r>
-      <w:hyperlink r:id="rId12" w:history="1">
+      <w:hyperlink r:id="rId11" w:history="1">
         <w:r>
           <w:rPr>
             <w:rStyle w:val="Hyperlink"/>
@@ -2609,7 +2816,7 @@
         </w:rPr>
         <w:t xml:space="preserve">” - </w:t>
       </w:r>
-      <w:hyperlink r:id="rId13" w:history="1">
+      <w:hyperlink r:id="rId12" w:history="1">
         <w:r>
           <w:rPr>
             <w:rStyle w:val="Hyperlink"/>
@@ -2797,11 +3004,19 @@
       </w:pPr>
       <w:r>
         <w:rPr>
+          <w:bCs/>
+          <w:sz w:val="21"/>
+          <w:szCs w:val="21"/>
+        </w:rPr>
+        <w:t>Ongoing</w:t>
+      </w:r>
+      <w:r>
+        <w:rPr>
           <w:b/>
           <w:sz w:val="21"/>
           <w:szCs w:val="21"/>
         </w:rPr>
-        <w:t>Ongoing Trainee</w:t>
+        <w:t xml:space="preserve"> Trainee</w:t>
       </w:r>
       <w:r>
         <w:rPr>
@@ -2868,7 +3083,7 @@
         </w:rPr>
         <w:t xml:space="preserve">. </w:t>
       </w:r>
-      <w:hyperlink r:id="rId14" w:history="1">
+      <w:hyperlink r:id="rId13" w:history="1">
         <w:r>
           <w:rPr>
             <w:rStyle w:val="Hyperlink"/>
@@ -2949,7 +3164,7 @@
         </w:rPr>
         <w:t xml:space="preserve">, supported by Democracywatch. </w:t>
       </w:r>
-      <w:hyperlink r:id="rId15" w:history="1">
+      <w:hyperlink r:id="rId14" w:history="1">
         <w:r>
           <w:rPr>
             <w:rStyle w:val="Hyperlink"/>
@@ -2995,7 +3210,7 @@
         </w:rPr>
         <w:t xml:space="preserve">. </w:t>
       </w:r>
-      <w:hyperlink r:id="rId16" w:history="1">
+      <w:hyperlink r:id="rId15" w:history="1">
         <w:r>
           <w:rPr>
             <w:rStyle w:val="Hyperlink"/>
@@ -3055,7 +3270,7 @@
         </w:rPr>
         <w:t xml:space="preserve">). </w:t>
       </w:r>
-      <w:hyperlink r:id="rId17" w:history="1">
+      <w:hyperlink r:id="rId16" w:history="1">
         <w:r>
           <w:rPr>
             <w:rStyle w:val="Hyperlink"/>
@@ -3071,42 +3286,6 @@
           <w:szCs w:val="21"/>
         </w:rPr>
         <w:t xml:space="preserve"> </w:t>
-      </w:r>
-    </w:p>
-    <w:p>
-      <w:pPr>
-        <w:pStyle w:val="ListParagraph"/>
-        <w:numPr>
-          <w:ilvl w:val="0"/>
-          <w:numId w:val="34"/>
-        </w:numPr>
-        <w:jc w:val="both"/>
-        <w:rPr>
-          <w:sz w:val="21"/>
-          <w:szCs w:val="21"/>
-        </w:rPr>
-      </w:pPr>
-      <w:r>
-        <w:rPr>
-          <w:sz w:val="21"/>
-          <w:szCs w:val="21"/>
-        </w:rPr>
-        <w:t xml:space="preserve">A Six (6) months training experience on </w:t>
-      </w:r>
-      <w:r>
-        <w:rPr>
-          <w:b/>
-          <w:sz w:val="21"/>
-          <w:szCs w:val="21"/>
-        </w:rPr>
-        <w:t>MS Office</w:t>
-      </w:r>
-      <w:r>
-        <w:rPr>
-          <w:sz w:val="21"/>
-          <w:szCs w:val="21"/>
-        </w:rPr>
-        <w:t xml:space="preserve"> Course, organized by National Institute of Computer and Education (NICE).</w:t>
       </w:r>
     </w:p>
     <w:p>
@@ -3174,6 +3353,12 @@
         <w:tc>
           <w:tcPr>
             <w:tcW w:w="4819" w:type="dxa"/>
+            <w:tcBorders>
+              <w:top w:val="single" w:sz="4" w:space="0" w:color="auto"/>
+              <w:left w:val="single" w:sz="4" w:space="0" w:color="auto"/>
+              <w:bottom w:val="single" w:sz="4" w:space="0" w:color="auto"/>
+              <w:right w:val="single" w:sz="4" w:space="0" w:color="auto"/>
+            </w:tcBorders>
           </w:tcPr>
           <w:p>
             <w:pPr>
@@ -3214,7 +3399,21 @@
                 <w:sz w:val="21"/>
                 <w:szCs w:val="21"/>
               </w:rPr>
-              <w:t>, HTML, CSS, JavaScript, Oracle/My SQL etc.</w:t>
+              <w:t>, HTML, CSS, JavaScript, Oracle/My SQL</w:t>
+            </w:r>
+            <w:r>
+              <w:rPr>
+                <w:sz w:val="21"/>
+                <w:szCs w:val="21"/>
+              </w:rPr>
+              <w:t xml:space="preserve">, Java, Servlet </w:t>
+            </w:r>
+            <w:r>
+              <w:rPr>
+                <w:sz w:val="21"/>
+                <w:szCs w:val="21"/>
+              </w:rPr>
+              <w:t>etc.</w:t>
             </w:r>
           </w:p>
           <w:p>
@@ -3263,6 +3462,12 @@
         <w:tc>
           <w:tcPr>
             <w:tcW w:w="4362" w:type="dxa"/>
+            <w:tcBorders>
+              <w:top w:val="single" w:sz="4" w:space="0" w:color="auto"/>
+              <w:left w:val="single" w:sz="4" w:space="0" w:color="auto"/>
+              <w:bottom w:val="single" w:sz="4" w:space="0" w:color="auto"/>
+              <w:right w:val="single" w:sz="4" w:space="0" w:color="auto"/>
+            </w:tcBorders>
           </w:tcPr>
           <w:p>
             <w:pPr>
@@ -3679,7 +3884,7 @@
               </w:rPr>
               <w:t xml:space="preserve"> </w:t>
             </w:r>
-            <w:hyperlink r:id="rId18" w:history="1">
+            <w:hyperlink r:id="rId17" w:history="1">
               <w:r>
                 <w:rPr>
                   <w:rStyle w:val="Hyperlink"/>
@@ -3748,25 +3953,7 @@
                 <w:sz w:val="21"/>
                 <w:szCs w:val="21"/>
               </w:rPr>
-              <w:t xml:space="preserve">Suad </w:t>
-            </w:r>
-            <w:proofErr w:type="spellStart"/>
-            <w:r>
-              <w:rPr>
-                <w:b/>
-                <w:sz w:val="21"/>
-                <w:szCs w:val="21"/>
-              </w:rPr>
-              <w:t>Rifat</w:t>
-            </w:r>
-            <w:proofErr w:type="spellEnd"/>
-            <w:r>
-              <w:rPr>
-                <w:b/>
-                <w:sz w:val="21"/>
-                <w:szCs w:val="21"/>
-              </w:rPr>
-              <w:t xml:space="preserve"> Sanjid</w:t>
+              <w:t>Suad Rifat Sanjid</w:t>
             </w:r>
             <w:r>
               <w:rPr>
@@ -3828,7 +4015,7 @@
               </w:rPr>
               <w:t xml:space="preserve"> </w:t>
             </w:r>
-            <w:hyperlink r:id="rId19" w:history="1">
+            <w:hyperlink r:id="rId18" w:history="1">
               <w:r>
                 <w:rPr>
                   <w:rStyle w:val="Hyperlink"/>
@@ -3929,16 +4116,6 @@
         </w:rPr>
         <w:t xml:space="preserve"> myself, and I will be liable for any feigned information.</w:t>
       </w:r>
-    </w:p>
-    <w:p>
-      <w:pPr>
-        <w:ind w:left="630"/>
-        <w:jc w:val="both"/>
-        <w:rPr>
-          <w:sz w:val="21"/>
-          <w:szCs w:val="21"/>
-        </w:rPr>
-      </w:pPr>
     </w:p>
     <w:p>
       <w:pPr>
@@ -4017,7 +4194,7 @@
                     <pic:cNvPicPr/>
                   </pic:nvPicPr>
                   <pic:blipFill>
-                    <a:blip r:embed="rId20" cstate="print"/>
+                    <a:blip r:embed="rId19" cstate="print"/>
                     <a:srcRect/>
                     <a:stretch/>
                   </pic:blipFill>
@@ -4039,12 +4216,10 @@
           </wp:inline>
         </w:drawing>
       </w:r>
-      <w:bookmarkStart w:id="0" w:name="_GoBack"/>
-      <w:bookmarkEnd w:id="0"/>
     </w:p>
     <w:sectPr>
-      <w:headerReference w:type="default" r:id="rId21"/>
-      <w:footerReference w:type="default" r:id="rId22"/>
+      <w:headerReference w:type="default" r:id="rId20"/>
+      <w:footerReference w:type="default" r:id="rId21"/>
       <w:type w:val="continuous"/>
       <w:pgSz w:w="11907" w:h="16839" w:code="9"/>
       <w:pgMar w:top="720" w:right="1008" w:bottom="720" w:left="720" w:header="720" w:footer="432" w:gutter="0"/>
@@ -4057,7 +4232,7 @@
 </file>
 
 <file path=word/endnotes.xml><?xml version="1.0" encoding="utf-8"?>
-<w:endnotes xmlns:wpc="http://schemas.microsoft.com/office/word/2010/wordprocessingCanvas" xmlns:cx="http://schemas.microsoft.com/office/drawing/2014/chartex" xmlns:mc="http://schemas.openxmlformats.org/markup-compatibility/2006" xmlns:o="urn:schemas-microsoft-com:office:office" xmlns:r="http://schemas.openxmlformats.org/officeDocument/2006/relationships" xmlns:m="http://schemas.openxmlformats.org/officeDocument/2006/math" xmlns:v="urn:schemas-microsoft-com:vml" xmlns:wp14="http://schemas.microsoft.com/office/word/2010/wordprocessingDrawing" xmlns:wp="http://schemas.openxmlformats.org/drawingml/2006/wordprocessingDrawing" xmlns:w10="urn:schemas-microsoft-com:office:word" xmlns:w="http://schemas.openxmlformats.org/wordprocessingml/2006/main" xmlns:w14="http://schemas.microsoft.com/office/word/2010/wordml" xmlns:w15="http://schemas.microsoft.com/office/word/2012/wordml" xmlns:w16se="http://schemas.microsoft.com/office/word/2015/wordml/symex" xmlns:wpg="http://schemas.microsoft.com/office/word/2010/wordprocessingGroup" xmlns:wpi="http://schemas.microsoft.com/office/word/2010/wordprocessingInk" xmlns:wne="http://schemas.microsoft.com/office/word/2006/wordml" xmlns:wps="http://schemas.microsoft.com/office/word/2010/wordprocessingShape" mc:Ignorable="w14 w15 w16se wp14">
+<w:endnotes xmlns:wpc="http://schemas.microsoft.com/office/word/2010/wordprocessingCanvas" xmlns:cx="http://schemas.microsoft.com/office/drawing/2014/chartex" xmlns:cx1="http://schemas.microsoft.com/office/drawing/2015/9/8/chartex" xmlns:cx2="http://schemas.microsoft.com/office/drawing/2015/10/21/chartex" xmlns:cx3="http://schemas.microsoft.com/office/drawing/2016/5/9/chartex" xmlns:cx4="http://schemas.microsoft.com/office/drawing/2016/5/10/chartex" xmlns:cx5="http://schemas.microsoft.com/office/drawing/2016/5/11/chartex" xmlns:cx6="http://schemas.microsoft.com/office/drawing/2016/5/12/chartex" xmlns:cx7="http://schemas.microsoft.com/office/drawing/2016/5/13/chartex" xmlns:cx8="http://schemas.microsoft.com/office/drawing/2016/5/14/chartex" xmlns:mc="http://schemas.openxmlformats.org/markup-compatibility/2006" xmlns:aink="http://schemas.microsoft.com/office/drawing/2016/ink" xmlns:am3d="http://schemas.microsoft.com/office/drawing/2017/model3d" xmlns:o="urn:schemas-microsoft-com:office:office" xmlns:r="http://schemas.openxmlformats.org/officeDocument/2006/relationships" xmlns:m="http://schemas.openxmlformats.org/officeDocument/2006/math" xmlns:v="urn:schemas-microsoft-com:vml" xmlns:wp14="http://schemas.microsoft.com/office/word/2010/wordprocessingDrawing" xmlns:wp="http://schemas.openxmlformats.org/drawingml/2006/wordprocessingDrawing" xmlns:w10="urn:schemas-microsoft-com:office:word" xmlns:w="http://schemas.openxmlformats.org/wordprocessingml/2006/main" xmlns:w14="http://schemas.microsoft.com/office/word/2010/wordml" xmlns:w15="http://schemas.microsoft.com/office/word/2012/wordml" xmlns:w16cid="http://schemas.microsoft.com/office/word/2016/wordml/cid" xmlns:w16se="http://schemas.microsoft.com/office/word/2015/wordml/symex" xmlns:wpg="http://schemas.microsoft.com/office/word/2010/wordprocessingGroup" xmlns:wpi="http://schemas.microsoft.com/office/word/2010/wordprocessingInk" xmlns:wne="http://schemas.microsoft.com/office/word/2006/wordml" xmlns:wps="http://schemas.microsoft.com/office/word/2010/wordprocessingShape" mc:Ignorable="w14 w15 w16se w16cid wp14">
   <w:endnote w:type="separator" w:id="-1">
     <w:p>
       <w:r>
@@ -4076,7 +4251,7 @@
 </file>
 
 <file path=word/footer1.xml><?xml version="1.0" encoding="utf-8"?>
-<w:ftr xmlns:wpc="http://schemas.microsoft.com/office/word/2010/wordprocessingCanvas" xmlns:cx="http://schemas.microsoft.com/office/drawing/2014/chartex" xmlns:mc="http://schemas.openxmlformats.org/markup-compatibility/2006" xmlns:o="urn:schemas-microsoft-com:office:office" xmlns:r="http://schemas.openxmlformats.org/officeDocument/2006/relationships" xmlns:m="http://schemas.openxmlformats.org/officeDocument/2006/math" xmlns:v="urn:schemas-microsoft-com:vml" xmlns:wp14="http://schemas.microsoft.com/office/word/2010/wordprocessingDrawing" xmlns:wp="http://schemas.openxmlformats.org/drawingml/2006/wordprocessingDrawing" xmlns:w10="urn:schemas-microsoft-com:office:word" xmlns:w="http://schemas.openxmlformats.org/wordprocessingml/2006/main" xmlns:w14="http://schemas.microsoft.com/office/word/2010/wordml" xmlns:w15="http://schemas.microsoft.com/office/word/2012/wordml" xmlns:w16se="http://schemas.microsoft.com/office/word/2015/wordml/symex" xmlns:wpg="http://schemas.microsoft.com/office/word/2010/wordprocessingGroup" xmlns:wpi="http://schemas.microsoft.com/office/word/2010/wordprocessingInk" xmlns:wne="http://schemas.microsoft.com/office/word/2006/wordml" xmlns:wps="http://schemas.microsoft.com/office/word/2010/wordprocessingShape" mc:Ignorable="w14 w15 w16se wp14">
+<w:ftr xmlns:wpc="http://schemas.microsoft.com/office/word/2010/wordprocessingCanvas" xmlns:cx="http://schemas.microsoft.com/office/drawing/2014/chartex" xmlns:cx1="http://schemas.microsoft.com/office/drawing/2015/9/8/chartex" xmlns:cx2="http://schemas.microsoft.com/office/drawing/2015/10/21/chartex" xmlns:cx3="http://schemas.microsoft.com/office/drawing/2016/5/9/chartex" xmlns:cx4="http://schemas.microsoft.com/office/drawing/2016/5/10/chartex" xmlns:cx5="http://schemas.microsoft.com/office/drawing/2016/5/11/chartex" xmlns:cx6="http://schemas.microsoft.com/office/drawing/2016/5/12/chartex" xmlns:cx7="http://schemas.microsoft.com/office/drawing/2016/5/13/chartex" xmlns:cx8="http://schemas.microsoft.com/office/drawing/2016/5/14/chartex" xmlns:mc="http://schemas.openxmlformats.org/markup-compatibility/2006" xmlns:aink="http://schemas.microsoft.com/office/drawing/2016/ink" xmlns:am3d="http://schemas.microsoft.com/office/drawing/2017/model3d" xmlns:o="urn:schemas-microsoft-com:office:office" xmlns:r="http://schemas.openxmlformats.org/officeDocument/2006/relationships" xmlns:m="http://schemas.openxmlformats.org/officeDocument/2006/math" xmlns:v="urn:schemas-microsoft-com:vml" xmlns:wp14="http://schemas.microsoft.com/office/word/2010/wordprocessingDrawing" xmlns:wp="http://schemas.openxmlformats.org/drawingml/2006/wordprocessingDrawing" xmlns:w10="urn:schemas-microsoft-com:office:word" xmlns:w="http://schemas.openxmlformats.org/wordprocessingml/2006/main" xmlns:w14="http://schemas.microsoft.com/office/word/2010/wordml" xmlns:w15="http://schemas.microsoft.com/office/word/2012/wordml" xmlns:w16cid="http://schemas.microsoft.com/office/word/2016/wordml/cid" xmlns:w16se="http://schemas.microsoft.com/office/word/2015/wordml/symex" xmlns:wpg="http://schemas.microsoft.com/office/word/2010/wordprocessingGroup" xmlns:wpi="http://schemas.microsoft.com/office/word/2010/wordprocessingInk" xmlns:wne="http://schemas.microsoft.com/office/word/2006/wordml" xmlns:wps="http://schemas.microsoft.com/office/word/2010/wordprocessingShape" mc:Ignorable="w14 w15 w16se w16cid wp14">
   <w:p>
     <w:pPr>
       <w:pStyle w:val="Footer"/>
@@ -4138,7 +4313,7 @@
 </file>
 
 <file path=word/footnotes.xml><?xml version="1.0" encoding="utf-8"?>
-<w:footnotes xmlns:wpc="http://schemas.microsoft.com/office/word/2010/wordprocessingCanvas" xmlns:cx="http://schemas.microsoft.com/office/drawing/2014/chartex" xmlns:mc="http://schemas.openxmlformats.org/markup-compatibility/2006" xmlns:o="urn:schemas-microsoft-com:office:office" xmlns:r="http://schemas.openxmlformats.org/officeDocument/2006/relationships" xmlns:m="http://schemas.openxmlformats.org/officeDocument/2006/math" xmlns:v="urn:schemas-microsoft-com:vml" xmlns:wp14="http://schemas.microsoft.com/office/word/2010/wordprocessingDrawing" xmlns:wp="http://schemas.openxmlformats.org/drawingml/2006/wordprocessingDrawing" xmlns:w10="urn:schemas-microsoft-com:office:word" xmlns:w="http://schemas.openxmlformats.org/wordprocessingml/2006/main" xmlns:w14="http://schemas.microsoft.com/office/word/2010/wordml" xmlns:w15="http://schemas.microsoft.com/office/word/2012/wordml" xmlns:w16se="http://schemas.microsoft.com/office/word/2015/wordml/symex" xmlns:wpg="http://schemas.microsoft.com/office/word/2010/wordprocessingGroup" xmlns:wpi="http://schemas.microsoft.com/office/word/2010/wordprocessingInk" xmlns:wne="http://schemas.microsoft.com/office/word/2006/wordml" xmlns:wps="http://schemas.microsoft.com/office/word/2010/wordprocessingShape" mc:Ignorable="w14 w15 w16se wp14">
+<w:footnotes xmlns:wpc="http://schemas.microsoft.com/office/word/2010/wordprocessingCanvas" xmlns:cx="http://schemas.microsoft.com/office/drawing/2014/chartex" xmlns:cx1="http://schemas.microsoft.com/office/drawing/2015/9/8/chartex" xmlns:cx2="http://schemas.microsoft.com/office/drawing/2015/10/21/chartex" xmlns:cx3="http://schemas.microsoft.com/office/drawing/2016/5/9/chartex" xmlns:cx4="http://schemas.microsoft.com/office/drawing/2016/5/10/chartex" xmlns:cx5="http://schemas.microsoft.com/office/drawing/2016/5/11/chartex" xmlns:cx6="http://schemas.microsoft.com/office/drawing/2016/5/12/chartex" xmlns:cx7="http://schemas.microsoft.com/office/drawing/2016/5/13/chartex" xmlns:cx8="http://schemas.microsoft.com/office/drawing/2016/5/14/chartex" xmlns:mc="http://schemas.openxmlformats.org/markup-compatibility/2006" xmlns:aink="http://schemas.microsoft.com/office/drawing/2016/ink" xmlns:am3d="http://schemas.microsoft.com/office/drawing/2017/model3d" xmlns:o="urn:schemas-microsoft-com:office:office" xmlns:r="http://schemas.openxmlformats.org/officeDocument/2006/relationships" xmlns:m="http://schemas.openxmlformats.org/officeDocument/2006/math" xmlns:v="urn:schemas-microsoft-com:vml" xmlns:wp14="http://schemas.microsoft.com/office/word/2010/wordprocessingDrawing" xmlns:wp="http://schemas.openxmlformats.org/drawingml/2006/wordprocessingDrawing" xmlns:w10="urn:schemas-microsoft-com:office:word" xmlns:w="http://schemas.openxmlformats.org/wordprocessingml/2006/main" xmlns:w14="http://schemas.microsoft.com/office/word/2010/wordml" xmlns:w15="http://schemas.microsoft.com/office/word/2012/wordml" xmlns:w16cid="http://schemas.microsoft.com/office/word/2016/wordml/cid" xmlns:w16se="http://schemas.microsoft.com/office/word/2015/wordml/symex" xmlns:wpg="http://schemas.microsoft.com/office/word/2010/wordprocessingGroup" xmlns:wpi="http://schemas.microsoft.com/office/word/2010/wordprocessingInk" xmlns:wne="http://schemas.microsoft.com/office/word/2006/wordml" xmlns:wps="http://schemas.microsoft.com/office/word/2010/wordprocessingShape" mc:Ignorable="w14 w15 w16se w16cid wp14">
   <w:footnote w:type="separator" w:id="-1">
     <w:p>
       <w:r>
@@ -4157,7 +4332,7 @@
 </file>
 
 <file path=word/header1.xml><?xml version="1.0" encoding="utf-8"?>
-<w:hdr xmlns:wpc="http://schemas.microsoft.com/office/word/2010/wordprocessingCanvas" xmlns:cx="http://schemas.microsoft.com/office/drawing/2014/chartex" xmlns:mc="http://schemas.openxmlformats.org/markup-compatibility/2006" xmlns:o="urn:schemas-microsoft-com:office:office" xmlns:r="http://schemas.openxmlformats.org/officeDocument/2006/relationships" xmlns:m="http://schemas.openxmlformats.org/officeDocument/2006/math" xmlns:v="urn:schemas-microsoft-com:vml" xmlns:wp14="http://schemas.microsoft.com/office/word/2010/wordprocessingDrawing" xmlns:wp="http://schemas.openxmlformats.org/drawingml/2006/wordprocessingDrawing" xmlns:w10="urn:schemas-microsoft-com:office:word" xmlns:w="http://schemas.openxmlformats.org/wordprocessingml/2006/main" xmlns:w14="http://schemas.microsoft.com/office/word/2010/wordml" xmlns:w15="http://schemas.microsoft.com/office/word/2012/wordml" xmlns:w16se="http://schemas.microsoft.com/office/word/2015/wordml/symex" xmlns:wpg="http://schemas.microsoft.com/office/word/2010/wordprocessingGroup" xmlns:wpi="http://schemas.microsoft.com/office/word/2010/wordprocessingInk" xmlns:wne="http://schemas.microsoft.com/office/word/2006/wordml" xmlns:wps="http://schemas.microsoft.com/office/word/2010/wordprocessingShape" mc:Ignorable="w14 w15 w16se wp14">
+<w:hdr xmlns:wpc="http://schemas.microsoft.com/office/word/2010/wordprocessingCanvas" xmlns:cx="http://schemas.microsoft.com/office/drawing/2014/chartex" xmlns:cx1="http://schemas.microsoft.com/office/drawing/2015/9/8/chartex" xmlns:cx2="http://schemas.microsoft.com/office/drawing/2015/10/21/chartex" xmlns:cx3="http://schemas.microsoft.com/office/drawing/2016/5/9/chartex" xmlns:cx4="http://schemas.microsoft.com/office/drawing/2016/5/10/chartex" xmlns:cx5="http://schemas.microsoft.com/office/drawing/2016/5/11/chartex" xmlns:cx6="http://schemas.microsoft.com/office/drawing/2016/5/12/chartex" xmlns:cx7="http://schemas.microsoft.com/office/drawing/2016/5/13/chartex" xmlns:cx8="http://schemas.microsoft.com/office/drawing/2016/5/14/chartex" xmlns:mc="http://schemas.openxmlformats.org/markup-compatibility/2006" xmlns:aink="http://schemas.microsoft.com/office/drawing/2016/ink" xmlns:am3d="http://schemas.microsoft.com/office/drawing/2017/model3d" xmlns:o="urn:schemas-microsoft-com:office:office" xmlns:r="http://schemas.openxmlformats.org/officeDocument/2006/relationships" xmlns:m="http://schemas.openxmlformats.org/officeDocument/2006/math" xmlns:v="urn:schemas-microsoft-com:vml" xmlns:wp14="http://schemas.microsoft.com/office/word/2010/wordprocessingDrawing" xmlns:wp="http://schemas.openxmlformats.org/drawingml/2006/wordprocessingDrawing" xmlns:w10="urn:schemas-microsoft-com:office:word" xmlns:w="http://schemas.openxmlformats.org/wordprocessingml/2006/main" xmlns:w14="http://schemas.microsoft.com/office/word/2010/wordml" xmlns:w15="http://schemas.microsoft.com/office/word/2012/wordml" xmlns:w16cid="http://schemas.microsoft.com/office/word/2016/wordml/cid" xmlns:w16se="http://schemas.microsoft.com/office/word/2015/wordml/symex" xmlns:wpg="http://schemas.microsoft.com/office/word/2010/wordprocessingGroup" xmlns:wpi="http://schemas.microsoft.com/office/word/2010/wordprocessingInk" xmlns:wne="http://schemas.microsoft.com/office/word/2006/wordml" xmlns:wps="http://schemas.microsoft.com/office/word/2010/wordprocessingShape" mc:Ignorable="w14 w15 w16se w16cid wp14">
   <w:p>
     <w:pPr>
       <w:pStyle w:val="Header"/>
@@ -4173,7 +4348,7 @@
 </file>
 
 <file path=word/numbering.xml><?xml version="1.0" encoding="utf-8"?>
-<w:numbering xmlns:wpc="http://schemas.microsoft.com/office/word/2010/wordprocessingCanvas" xmlns:cx="http://schemas.microsoft.com/office/drawing/2014/chartex" xmlns:mc="http://schemas.openxmlformats.org/markup-compatibility/2006" xmlns:o="urn:schemas-microsoft-com:office:office" xmlns:r="http://schemas.openxmlformats.org/officeDocument/2006/relationships" xmlns:m="http://schemas.openxmlformats.org/officeDocument/2006/math" xmlns:v="urn:schemas-microsoft-com:vml" xmlns:wp14="http://schemas.microsoft.com/office/word/2010/wordprocessingDrawing" xmlns:wp="http://schemas.openxmlformats.org/drawingml/2006/wordprocessingDrawing" xmlns:w10="urn:schemas-microsoft-com:office:word" xmlns:w="http://schemas.openxmlformats.org/wordprocessingml/2006/main" xmlns:w14="http://schemas.microsoft.com/office/word/2010/wordml" xmlns:w15="http://schemas.microsoft.com/office/word/2012/wordml" xmlns:w16se="http://schemas.microsoft.com/office/word/2015/wordml/symex" xmlns:wpg="http://schemas.microsoft.com/office/word/2010/wordprocessingGroup" xmlns:wpi="http://schemas.microsoft.com/office/word/2010/wordprocessingInk" xmlns:wne="http://schemas.microsoft.com/office/word/2006/wordml" xmlns:wps="http://schemas.microsoft.com/office/word/2010/wordprocessingShape" mc:Ignorable="w14 w15 w16se wp14">
+<w:numbering xmlns:wpc="http://schemas.microsoft.com/office/word/2010/wordprocessingCanvas" xmlns:cx="http://schemas.microsoft.com/office/drawing/2014/chartex" xmlns:cx1="http://schemas.microsoft.com/office/drawing/2015/9/8/chartex" xmlns:cx2="http://schemas.microsoft.com/office/drawing/2015/10/21/chartex" xmlns:cx3="http://schemas.microsoft.com/office/drawing/2016/5/9/chartex" xmlns:cx4="http://schemas.microsoft.com/office/drawing/2016/5/10/chartex" xmlns:cx5="http://schemas.microsoft.com/office/drawing/2016/5/11/chartex" xmlns:cx6="http://schemas.microsoft.com/office/drawing/2016/5/12/chartex" xmlns:cx7="http://schemas.microsoft.com/office/drawing/2016/5/13/chartex" xmlns:cx8="http://schemas.microsoft.com/office/drawing/2016/5/14/chartex" xmlns:mc="http://schemas.openxmlformats.org/markup-compatibility/2006" xmlns:aink="http://schemas.microsoft.com/office/drawing/2016/ink" xmlns:am3d="http://schemas.microsoft.com/office/drawing/2017/model3d" xmlns:o="urn:schemas-microsoft-com:office:office" xmlns:r="http://schemas.openxmlformats.org/officeDocument/2006/relationships" xmlns:m="http://schemas.openxmlformats.org/officeDocument/2006/math" xmlns:v="urn:schemas-microsoft-com:vml" xmlns:wp14="http://schemas.microsoft.com/office/word/2010/wordprocessingDrawing" xmlns:wp="http://schemas.openxmlformats.org/drawingml/2006/wordprocessingDrawing" xmlns:w10="urn:schemas-microsoft-com:office:word" xmlns:w="http://schemas.openxmlformats.org/wordprocessingml/2006/main" xmlns:w14="http://schemas.microsoft.com/office/word/2010/wordml" xmlns:w15="http://schemas.microsoft.com/office/word/2012/wordml" xmlns:w16cid="http://schemas.microsoft.com/office/word/2016/wordml/cid" xmlns:w16se="http://schemas.microsoft.com/office/word/2015/wordml/symex" xmlns:wpg="http://schemas.microsoft.com/office/word/2010/wordprocessingGroup" xmlns:wpi="http://schemas.microsoft.com/office/word/2010/wordprocessingInk" xmlns:wne="http://schemas.microsoft.com/office/word/2006/wordml" xmlns:wps="http://schemas.microsoft.com/office/word/2010/wordprocessingShape" mc:Ignorable="w14 w15 w16se w16cid wp14">
   <w:abstractNum w:abstractNumId="0" w15:restartNumberingAfterBreak="0">
     <w:nsid w:val="00000001"/>
     <w:multiLevelType w:val="hybridMultilevel"/>
@@ -8680,7 +8855,7 @@
 </file>
 
 <file path=word/styles.xml><?xml version="1.0" encoding="utf-8"?>
-<w:styles xmlns:mc="http://schemas.openxmlformats.org/markup-compatibility/2006" xmlns:r="http://schemas.openxmlformats.org/officeDocument/2006/relationships" xmlns:w="http://schemas.openxmlformats.org/wordprocessingml/2006/main" xmlns:w14="http://schemas.microsoft.com/office/word/2010/wordml" xmlns:w15="http://schemas.microsoft.com/office/word/2012/wordml" xmlns:w16se="http://schemas.microsoft.com/office/word/2015/wordml/symex" mc:Ignorable="w14 w15 w16se">
+<w:styles xmlns:mc="http://schemas.openxmlformats.org/markup-compatibility/2006" xmlns:r="http://schemas.openxmlformats.org/officeDocument/2006/relationships" xmlns:w="http://schemas.openxmlformats.org/wordprocessingml/2006/main" xmlns:w14="http://schemas.microsoft.com/office/word/2010/wordml" xmlns:w15="http://schemas.microsoft.com/office/word/2012/wordml" xmlns:w16cid="http://schemas.microsoft.com/office/word/2016/wordml/cid" xmlns:w16se="http://schemas.microsoft.com/office/word/2015/wordml/symex" mc:Ignorable="w14 w15 w16se w16cid">
   <w:docDefaults>
     <w:rPrDefault>
       <w:rPr>
@@ -8696,7 +8871,7 @@
       </w:pPr>
     </w:pPrDefault>
   </w:docDefaults>
-  <w:latentStyles w:defLockedState="0" w:defUIPriority="99" w:defSemiHidden="0" w:defUnhideWhenUsed="0" w:defQFormat="0" w:count="371">
+  <w:latentStyles w:defLockedState="0" w:defUIPriority="99" w:defSemiHidden="0" w:defUnhideWhenUsed="0" w:defQFormat="0" w:count="376">
     <w:lsdException w:name="Normal" w:uiPriority="0" w:qFormat="1"/>
     <w:lsdException w:name="heading 1" w:uiPriority="9" w:qFormat="1"/>
     <w:lsdException w:name="heading 2" w:semiHidden="1" w:uiPriority="9" w:unhideWhenUsed="1" w:qFormat="1"/>
@@ -8802,7 +8977,6 @@
     <w:lsdException w:name="HTML Sample" w:semiHidden="1" w:unhideWhenUsed="1"/>
     <w:lsdException w:name="HTML Typewriter" w:semiHidden="1" w:unhideWhenUsed="1"/>
     <w:lsdException w:name="HTML Variable" w:semiHidden="1" w:unhideWhenUsed="1"/>
-    <w:lsdException w:name="Normal Table" w:semiHidden="1" w:unhideWhenUsed="1"/>
     <w:lsdException w:name="annotation subject" w:semiHidden="1" w:unhideWhenUsed="1"/>
     <w:lsdException w:name="No List" w:semiHidden="1" w:unhideWhenUsed="1"/>
     <w:lsdException w:name="Outline List 1" w:semiHidden="1" w:unhideWhenUsed="1"/>
@@ -8845,11 +9019,8 @@
     <w:lsdException w:name="Table Contemporary" w:semiHidden="1" w:unhideWhenUsed="1"/>
     <w:lsdException w:name="Table Elegant" w:semiHidden="1" w:unhideWhenUsed="1"/>
     <w:lsdException w:name="Table Professional" w:semiHidden="1" w:unhideWhenUsed="1"/>
-    <w:lsdException w:name="Table Subtle 1" w:semiHidden="1" w:unhideWhenUsed="1"/>
     <w:lsdException w:name="Table Subtle 2" w:semiHidden="1" w:unhideWhenUsed="1"/>
     <w:lsdException w:name="Table Web 1" w:semiHidden="1" w:unhideWhenUsed="1"/>
-    <w:lsdException w:name="Table Web 2" w:semiHidden="1" w:unhideWhenUsed="1"/>
-    <w:lsdException w:name="Table Web 3" w:semiHidden="1" w:unhideWhenUsed="1"/>
     <w:lsdException w:name="Balloon Text" w:semiHidden="1" w:unhideWhenUsed="1"/>
     <w:lsdException w:name="Table Grid" w:uiPriority="59"/>
     <w:lsdException w:name="Table Theme" w:semiHidden="1" w:unhideWhenUsed="1"/>
@@ -9068,6 +9239,11 @@
     <w:lsdException w:name="List Table 5 Dark Accent 6" w:uiPriority="50"/>
     <w:lsdException w:name="List Table 6 Colorful Accent 6" w:uiPriority="51"/>
     <w:lsdException w:name="List Table 7 Colorful Accent 6" w:uiPriority="52"/>
+    <w:lsdException w:name="Mention" w:semiHidden="1" w:unhideWhenUsed="1"/>
+    <w:lsdException w:name="Smart Hyperlink" w:semiHidden="1" w:unhideWhenUsed="1"/>
+    <w:lsdException w:name="Hashtag" w:semiHidden="1" w:unhideWhenUsed="1"/>
+    <w:lsdException w:name="Unresolved Mention" w:semiHidden="1" w:unhideWhenUsed="1"/>
+    <w:lsdException w:name="Smart Link" w:semiHidden="1" w:unhideWhenUsed="1"/>
   </w:latentStyles>
   <w:style w:type="paragraph" w:default="1" w:styleId="Normal">
     <w:name w:val="Normal"/>
@@ -9569,7 +9745,7 @@
 </file>
 
 <file path=customXml/itemProps1.xml><?xml version="1.0" encoding="utf-8"?>
-<ds:datastoreItem xmlns:ds="http://schemas.openxmlformats.org/officeDocument/2006/customXml" ds:itemID="{4575D97B-0804-4E5E-A658-0DF0C700E348}">
+<ds:datastoreItem xmlns:ds="http://schemas.openxmlformats.org/officeDocument/2006/customXml" ds:itemID="{72102569-0ECF-43CA-A4C6-EA7A94CA142C}">
   <ds:schemaRefs>
     <ds:schemaRef ds:uri="http://schemas.openxmlformats.org/officeDocument/2006/bibliography"/>
   </ds:schemaRefs>

</xml_diff>

<commit_message>
cv updated and job-ex created
</commit_message>
<xml_diff>
--- a/CV of Mehedi Hasan - Project.docx
+++ b/CV of Mehedi Hasan - Project.docx
@@ -1,9 +1,10 @@
 
 <file path=word/document.xml><?xml version="1.0" encoding="utf-8"?>
-<w:document xmlns:wpc="http://schemas.microsoft.com/office/word/2010/wordprocessingCanvas" xmlns:cx="http://schemas.microsoft.com/office/drawing/2014/chartex" xmlns:mc="http://schemas.openxmlformats.org/markup-compatibility/2006" xmlns:o="urn:schemas-microsoft-com:office:office" xmlns:r="http://schemas.openxmlformats.org/officeDocument/2006/relationships" xmlns:m="http://schemas.openxmlformats.org/officeDocument/2006/math" xmlns:v="urn:schemas-microsoft-com:vml" xmlns:wp14="http://schemas.microsoft.com/office/word/2010/wordprocessingDrawing" xmlns:wp="http://schemas.openxmlformats.org/drawingml/2006/wordprocessingDrawing" xmlns:w10="urn:schemas-microsoft-com:office:word" xmlns:w="http://schemas.openxmlformats.org/wordprocessingml/2006/main" xmlns:w14="http://schemas.microsoft.com/office/word/2010/wordml" xmlns:w15="http://schemas.microsoft.com/office/word/2012/wordml" xmlns:w16se="http://schemas.microsoft.com/office/word/2015/wordml/symex" xmlns:wpg="http://schemas.microsoft.com/office/word/2010/wordprocessingGroup" xmlns:wpi="http://schemas.microsoft.com/office/word/2010/wordprocessingInk" xmlns:wne="http://schemas.microsoft.com/office/word/2006/wordml" xmlns:wps="http://schemas.microsoft.com/office/word/2010/wordprocessingShape" mc:Ignorable="w14 w15 w16se wp14">
+<w:document xmlns:wpc="http://schemas.microsoft.com/office/word/2010/wordprocessingCanvas" xmlns:cx="http://schemas.microsoft.com/office/drawing/2014/chartex" xmlns:cx1="http://schemas.microsoft.com/office/drawing/2015/9/8/chartex" xmlns:cx2="http://schemas.microsoft.com/office/drawing/2015/10/21/chartex" xmlns:cx3="http://schemas.microsoft.com/office/drawing/2016/5/9/chartex" xmlns:cx4="http://schemas.microsoft.com/office/drawing/2016/5/10/chartex" xmlns:cx5="http://schemas.microsoft.com/office/drawing/2016/5/11/chartex" xmlns:cx6="http://schemas.microsoft.com/office/drawing/2016/5/12/chartex" xmlns:cx7="http://schemas.microsoft.com/office/drawing/2016/5/13/chartex" xmlns:cx8="http://schemas.microsoft.com/office/drawing/2016/5/14/chartex" xmlns:mc="http://schemas.openxmlformats.org/markup-compatibility/2006" xmlns:aink="http://schemas.microsoft.com/office/drawing/2016/ink" xmlns:am3d="http://schemas.microsoft.com/office/drawing/2017/model3d" xmlns:o="urn:schemas-microsoft-com:office:office" xmlns:r="http://schemas.openxmlformats.org/officeDocument/2006/relationships" xmlns:m="http://schemas.openxmlformats.org/officeDocument/2006/math" xmlns:v="urn:schemas-microsoft-com:vml" xmlns:wp14="http://schemas.microsoft.com/office/word/2010/wordprocessingDrawing" xmlns:wp="http://schemas.openxmlformats.org/drawingml/2006/wordprocessingDrawing" xmlns:w10="urn:schemas-microsoft-com:office:word" xmlns:w="http://schemas.openxmlformats.org/wordprocessingml/2006/main" xmlns:w14="http://schemas.microsoft.com/office/word/2010/wordml" xmlns:w15="http://schemas.microsoft.com/office/word/2012/wordml" xmlns:w16cid="http://schemas.microsoft.com/office/word/2016/wordml/cid" xmlns:w16se="http://schemas.microsoft.com/office/word/2015/wordml/symex" xmlns:wpg="http://schemas.microsoft.com/office/word/2010/wordprocessingGroup" xmlns:wpi="http://schemas.microsoft.com/office/word/2010/wordprocessingInk" xmlns:wne="http://schemas.microsoft.com/office/word/2006/wordml" xmlns:wps="http://schemas.microsoft.com/office/word/2010/wordprocessingShape" mc:Ignorable="w14 w15 w16se w16cid wp14">
   <w:body>
     <w:p>
       <w:pPr>
+        <w:spacing w:before="120"/>
         <w:jc w:val="center"/>
         <w:rPr>
           <w:b/>
@@ -141,7 +142,7 @@
               </wp:anchor>
             </w:drawing>
           </mc:Choice>
-          <mc:Fallback xmlns:w16cid="http://schemas.microsoft.com/office/word/2016/wordml/cid" xmlns:am3d="http://schemas.microsoft.com/office/drawing/2017/model3d" xmlns:aink="http://schemas.microsoft.com/office/drawing/2016/ink" xmlns:cx8="http://schemas.microsoft.com/office/drawing/2016/5/14/chartex" xmlns:cx7="http://schemas.microsoft.com/office/drawing/2016/5/13/chartex" xmlns:cx6="http://schemas.microsoft.com/office/drawing/2016/5/12/chartex" xmlns:cx5="http://schemas.microsoft.com/office/drawing/2016/5/11/chartex" xmlns:cx4="http://schemas.microsoft.com/office/drawing/2016/5/10/chartex" xmlns:cx3="http://schemas.microsoft.com/office/drawing/2016/5/9/chartex" xmlns:cx2="http://schemas.microsoft.com/office/drawing/2015/10/21/chartex" xmlns:cx1="http://schemas.microsoft.com/office/drawing/2015/9/8/chartex">
+          <mc:Fallback>
             <w:pict>
               <v:roundrect w14:anchorId="32A76270" id="AutoShape 2" o:spid="_x0000_s1026" style="position:absolute;left:0;text-align:left;margin-left:434.6pt;margin-top:-36pt;width:100.55pt;height:85.25pt;z-index:251658240;visibility:visible;mso-wrap-style:square;mso-width-percent:0;mso-height-percent:0;mso-wrap-distance-left:9pt;mso-wrap-distance-top:0;mso-wrap-distance-right:9pt;mso-wrap-distance-bottom:0;mso-position-horizontal:absolute;mso-position-horizontal-relative:text;mso-position-vertical:absolute;mso-position-vertical-relative:text;mso-width-percent:0;mso-height-percent:0;mso-width-relative:page;mso-height-relative:page;v-text-anchor:top" arcsize="10923f" o:gfxdata="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" strokecolor="white [3212]">
                 <v:textbox>
@@ -150,7 +151,7 @@
                       <w:r>
                         <w:rPr>
                           <w:noProof/>
-                          <w:lang w:eastAsia="en-US"/>
+                          <w:lang w:eastAsia="en-US" w:bidi="bn-BD"/>
                         </w:rPr>
                         <w:drawing>
                           <wp:inline distT="0" distB="0" distL="0" distR="0" wp14:anchorId="1CD6724C" wp14:editId="69EB8F52">
@@ -170,7 +171,7 @@
                                     </pic:cNvPicPr>
                                   </pic:nvPicPr>
                                   <pic:blipFill>
-                                    <a:blip r:embed="rId9">
+                                    <a:blip r:embed="rId8">
                                       <a:extLst>
                                         <a:ext uri="{28A0092B-C50C-407E-A947-70E740481C1C}">
                                           <a14:useLocalDpi xmlns:a14="http://schemas.microsoft.com/office/drawing/2010/main" val="0"/>
@@ -336,7 +337,16 @@
                 <w:sz w:val="21"/>
                 <w:szCs w:val="21"/>
               </w:rPr>
-              <w:t xml:space="preserve"> expose </w:t>
+              <w:t xml:space="preserve"> expos</w:t>
+            </w:r>
+            <w:bookmarkStart w:id="0" w:name="_GoBack"/>
+            <w:bookmarkEnd w:id="0"/>
+            <w:r>
+              <w:rPr>
+                <w:sz w:val="21"/>
+                <w:szCs w:val="21"/>
+              </w:rPr>
+              <w:t xml:space="preserve">e </w:t>
             </w:r>
             <w:r>
               <w:rPr>
@@ -698,7 +708,7 @@
               </w:rPr>
               <w:t xml:space="preserve">: </w:t>
             </w:r>
-            <w:hyperlink r:id="rId10" w:history="1">
+            <w:hyperlink r:id="rId9" w:history="1">
               <w:r>
                 <w:rPr>
                   <w:rStyle w:val="Hyperlink"/>
@@ -822,8 +832,8 @@
         <w:tblLook w:val="04A0" w:firstRow="1" w:lastRow="0" w:firstColumn="1" w:lastColumn="0" w:noHBand="0" w:noVBand="1"/>
       </w:tblPr>
       <w:tblGrid>
-        <w:gridCol w:w="1225"/>
-        <w:gridCol w:w="8396"/>
+        <w:gridCol w:w="1245"/>
+        <w:gridCol w:w="8664"/>
       </w:tblGrid>
       <w:tr>
         <w:tc>
@@ -2361,15 +2371,6 @@
     </w:tbl>
     <w:p>
       <w:pPr>
-        <w:jc w:val="both"/>
-        <w:rPr>
-          <w:sz w:val="21"/>
-          <w:szCs w:val="21"/>
-        </w:rPr>
-      </w:pPr>
-    </w:p>
-    <w:p>
-      <w:pPr>
         <w:rPr>
           <w:b/>
           <w:i/>
@@ -2385,6 +2386,7 @@
           <w:szCs w:val="22"/>
           <w:bdr w:val="single" w:sz="4" w:space="0" w:color="auto" w:shadow="1"/>
         </w:rPr>
+        <w:lastRenderedPageBreak/>
         <w:t>Other Experiences &amp; Voluntary Activities:</w:t>
       </w:r>
     </w:p>
@@ -2624,7 +2626,7 @@
         </w:rPr>
         <w:t xml:space="preserve"> </w:t>
       </w:r>
-      <w:hyperlink r:id="rId11" w:history="1">
+      <w:hyperlink r:id="rId10" w:history="1">
         <w:r>
           <w:rPr>
             <w:rStyle w:val="Hyperlink"/>
@@ -2747,7 +2749,7 @@
         </w:rPr>
         <w:t xml:space="preserve">Involved in organizing the festival entitled, "Bijoy-e Parbon-e" arranged by Utshe, marking 41st Victory Day of Bangladesh. </w:t>
       </w:r>
-      <w:hyperlink r:id="rId12" w:history="1">
+      <w:hyperlink r:id="rId11" w:history="1">
         <w:r>
           <w:rPr>
             <w:rStyle w:val="Hyperlink"/>
@@ -2800,7 +2802,7 @@
         </w:rPr>
         <w:t xml:space="preserve">” - </w:t>
       </w:r>
-      <w:hyperlink r:id="rId13" w:history="1">
+      <w:hyperlink r:id="rId12" w:history="1">
         <w:r>
           <w:rPr>
             <w:rStyle w:val="Hyperlink"/>
@@ -3067,7 +3069,7 @@
         </w:rPr>
         <w:t xml:space="preserve">. </w:t>
       </w:r>
-      <w:hyperlink r:id="rId14" w:history="1">
+      <w:hyperlink r:id="rId13" w:history="1">
         <w:r>
           <w:rPr>
             <w:rStyle w:val="Hyperlink"/>
@@ -3148,7 +3150,7 @@
         </w:rPr>
         <w:t xml:space="preserve">, supported by Democracywatch. </w:t>
       </w:r>
-      <w:hyperlink r:id="rId15" w:history="1">
+      <w:hyperlink r:id="rId14" w:history="1">
         <w:r>
           <w:rPr>
             <w:rStyle w:val="Hyperlink"/>
@@ -3194,7 +3196,7 @@
         </w:rPr>
         <w:t xml:space="preserve">. </w:t>
       </w:r>
-      <w:hyperlink r:id="rId16" w:history="1">
+      <w:hyperlink r:id="rId15" w:history="1">
         <w:r>
           <w:rPr>
             <w:rStyle w:val="Hyperlink"/>
@@ -3254,7 +3256,7 @@
         </w:rPr>
         <w:t xml:space="preserve">). </w:t>
       </w:r>
-      <w:hyperlink r:id="rId17" w:history="1">
+      <w:hyperlink r:id="rId16" w:history="1">
         <w:r>
           <w:rPr>
             <w:rStyle w:val="Hyperlink"/>
@@ -3614,7 +3616,7 @@
       </w:tblPr>
       <w:tblGrid>
         <w:gridCol w:w="655"/>
-        <w:gridCol w:w="8966"/>
+        <w:gridCol w:w="9254"/>
       </w:tblGrid>
       <w:tr>
         <w:tc>
@@ -3839,8 +3841,6 @@
               </w:rPr>
               <w:t>, Dhaka.</w:t>
             </w:r>
-            <w:bookmarkStart w:id="0" w:name="_GoBack"/>
-            <w:bookmarkEnd w:id="0"/>
           </w:p>
           <w:p>
             <w:pPr>
@@ -3902,7 +3902,7 @@
               </w:rPr>
               <w:t xml:space="preserve"> </w:t>
             </w:r>
-            <w:hyperlink r:id="rId18" w:history="1">
+            <w:hyperlink r:id="rId17" w:history="1">
               <w:r>
                 <w:rPr>
                   <w:rStyle w:val="Hyperlink"/>
@@ -4033,7 +4033,7 @@
               </w:rPr>
               <w:t xml:space="preserve"> </w:t>
             </w:r>
-            <w:hyperlink r:id="rId19" w:history="1">
+            <w:hyperlink r:id="rId18" w:history="1">
               <w:r>
                 <w:rPr>
                   <w:rStyle w:val="Hyperlink"/>
@@ -4054,15 +4054,6 @@
         </w:tc>
       </w:tr>
     </w:tbl>
-    <w:p>
-      <w:pPr>
-        <w:jc w:val="both"/>
-        <w:rPr>
-          <w:sz w:val="21"/>
-          <w:szCs w:val="21"/>
-        </w:rPr>
-      </w:pPr>
-    </w:p>
     <w:p>
       <w:pPr>
         <w:jc w:val="both"/>
@@ -4212,7 +4203,7 @@
                     <pic:cNvPicPr/>
                   </pic:nvPicPr>
                   <pic:blipFill>
-                    <a:blip r:embed="rId20" cstate="print"/>
+                    <a:blip r:embed="rId19" cstate="print"/>
                     <a:srcRect/>
                     <a:stretch/>
                   </pic:blipFill>
@@ -4236,11 +4227,11 @@
       </w:r>
     </w:p>
     <w:sectPr>
-      <w:headerReference w:type="default" r:id="rId21"/>
-      <w:footerReference w:type="default" r:id="rId22"/>
+      <w:headerReference w:type="default" r:id="rId20"/>
+      <w:footerReference w:type="default" r:id="rId21"/>
       <w:type w:val="continuous"/>
       <w:pgSz w:w="11907" w:h="16839" w:code="9"/>
-      <w:pgMar w:top="720" w:right="1008" w:bottom="720" w:left="720" w:header="720" w:footer="432" w:gutter="0"/>
+      <w:pgMar w:top="864" w:right="720" w:bottom="864" w:left="720" w:header="720" w:footer="432" w:gutter="0"/>
       <w:cols w:space="720"/>
       <w:titlePg/>
       <w:docGrid w:linePitch="360"/>
@@ -4250,7 +4241,7 @@
 </file>
 
 <file path=word/endnotes.xml><?xml version="1.0" encoding="utf-8"?>
-<w:endnotes xmlns:wpc="http://schemas.microsoft.com/office/word/2010/wordprocessingCanvas" xmlns:cx="http://schemas.microsoft.com/office/drawing/2014/chartex" xmlns:mc="http://schemas.openxmlformats.org/markup-compatibility/2006" xmlns:o="urn:schemas-microsoft-com:office:office" xmlns:r="http://schemas.openxmlformats.org/officeDocument/2006/relationships" xmlns:m="http://schemas.openxmlformats.org/officeDocument/2006/math" xmlns:v="urn:schemas-microsoft-com:vml" xmlns:wp14="http://schemas.microsoft.com/office/word/2010/wordprocessingDrawing" xmlns:wp="http://schemas.openxmlformats.org/drawingml/2006/wordprocessingDrawing" xmlns:w10="urn:schemas-microsoft-com:office:word" xmlns:w="http://schemas.openxmlformats.org/wordprocessingml/2006/main" xmlns:w14="http://schemas.microsoft.com/office/word/2010/wordml" xmlns:w15="http://schemas.microsoft.com/office/word/2012/wordml" xmlns:w16se="http://schemas.microsoft.com/office/word/2015/wordml/symex" xmlns:wpg="http://schemas.microsoft.com/office/word/2010/wordprocessingGroup" xmlns:wpi="http://schemas.microsoft.com/office/word/2010/wordprocessingInk" xmlns:wne="http://schemas.microsoft.com/office/word/2006/wordml" xmlns:wps="http://schemas.microsoft.com/office/word/2010/wordprocessingShape" mc:Ignorable="w14 w15 w16se wp14">
+<w:endnotes xmlns:wpc="http://schemas.microsoft.com/office/word/2010/wordprocessingCanvas" xmlns:cx="http://schemas.microsoft.com/office/drawing/2014/chartex" xmlns:cx1="http://schemas.microsoft.com/office/drawing/2015/9/8/chartex" xmlns:cx2="http://schemas.microsoft.com/office/drawing/2015/10/21/chartex" xmlns:cx3="http://schemas.microsoft.com/office/drawing/2016/5/9/chartex" xmlns:cx4="http://schemas.microsoft.com/office/drawing/2016/5/10/chartex" xmlns:cx5="http://schemas.microsoft.com/office/drawing/2016/5/11/chartex" xmlns:cx6="http://schemas.microsoft.com/office/drawing/2016/5/12/chartex" xmlns:cx7="http://schemas.microsoft.com/office/drawing/2016/5/13/chartex" xmlns:cx8="http://schemas.microsoft.com/office/drawing/2016/5/14/chartex" xmlns:mc="http://schemas.openxmlformats.org/markup-compatibility/2006" xmlns:aink="http://schemas.microsoft.com/office/drawing/2016/ink" xmlns:am3d="http://schemas.microsoft.com/office/drawing/2017/model3d" xmlns:o="urn:schemas-microsoft-com:office:office" xmlns:r="http://schemas.openxmlformats.org/officeDocument/2006/relationships" xmlns:m="http://schemas.openxmlformats.org/officeDocument/2006/math" xmlns:v="urn:schemas-microsoft-com:vml" xmlns:wp14="http://schemas.microsoft.com/office/word/2010/wordprocessingDrawing" xmlns:wp="http://schemas.openxmlformats.org/drawingml/2006/wordprocessingDrawing" xmlns:w10="urn:schemas-microsoft-com:office:word" xmlns:w="http://schemas.openxmlformats.org/wordprocessingml/2006/main" xmlns:w14="http://schemas.microsoft.com/office/word/2010/wordml" xmlns:w15="http://schemas.microsoft.com/office/word/2012/wordml" xmlns:w16cid="http://schemas.microsoft.com/office/word/2016/wordml/cid" xmlns:w16se="http://schemas.microsoft.com/office/word/2015/wordml/symex" xmlns:wpg="http://schemas.microsoft.com/office/word/2010/wordprocessingGroup" xmlns:wpi="http://schemas.microsoft.com/office/word/2010/wordprocessingInk" xmlns:wne="http://schemas.microsoft.com/office/word/2006/wordml" xmlns:wps="http://schemas.microsoft.com/office/word/2010/wordprocessingShape" mc:Ignorable="w14 w15 w16se w16cid wp14">
   <w:endnote w:type="separator" w:id="-1">
     <w:p>
       <w:r>
@@ -4269,7 +4260,7 @@
 </file>
 
 <file path=word/footer1.xml><?xml version="1.0" encoding="utf-8"?>
-<w:ftr xmlns:wpc="http://schemas.microsoft.com/office/word/2010/wordprocessingCanvas" xmlns:cx="http://schemas.microsoft.com/office/drawing/2014/chartex" xmlns:mc="http://schemas.openxmlformats.org/markup-compatibility/2006" xmlns:o="urn:schemas-microsoft-com:office:office" xmlns:r="http://schemas.openxmlformats.org/officeDocument/2006/relationships" xmlns:m="http://schemas.openxmlformats.org/officeDocument/2006/math" xmlns:v="urn:schemas-microsoft-com:vml" xmlns:wp14="http://schemas.microsoft.com/office/word/2010/wordprocessingDrawing" xmlns:wp="http://schemas.openxmlformats.org/drawingml/2006/wordprocessingDrawing" xmlns:w10="urn:schemas-microsoft-com:office:word" xmlns:w="http://schemas.openxmlformats.org/wordprocessingml/2006/main" xmlns:w14="http://schemas.microsoft.com/office/word/2010/wordml" xmlns:w15="http://schemas.microsoft.com/office/word/2012/wordml" xmlns:w16se="http://schemas.microsoft.com/office/word/2015/wordml/symex" xmlns:wpg="http://schemas.microsoft.com/office/word/2010/wordprocessingGroup" xmlns:wpi="http://schemas.microsoft.com/office/word/2010/wordprocessingInk" xmlns:wne="http://schemas.microsoft.com/office/word/2006/wordml" xmlns:wps="http://schemas.microsoft.com/office/word/2010/wordprocessingShape" mc:Ignorable="w14 w15 w16se wp14">
+<w:ftr xmlns:wpc="http://schemas.microsoft.com/office/word/2010/wordprocessingCanvas" xmlns:cx="http://schemas.microsoft.com/office/drawing/2014/chartex" xmlns:cx1="http://schemas.microsoft.com/office/drawing/2015/9/8/chartex" xmlns:cx2="http://schemas.microsoft.com/office/drawing/2015/10/21/chartex" xmlns:cx3="http://schemas.microsoft.com/office/drawing/2016/5/9/chartex" xmlns:cx4="http://schemas.microsoft.com/office/drawing/2016/5/10/chartex" xmlns:cx5="http://schemas.microsoft.com/office/drawing/2016/5/11/chartex" xmlns:cx6="http://schemas.microsoft.com/office/drawing/2016/5/12/chartex" xmlns:cx7="http://schemas.microsoft.com/office/drawing/2016/5/13/chartex" xmlns:cx8="http://schemas.microsoft.com/office/drawing/2016/5/14/chartex" xmlns:mc="http://schemas.openxmlformats.org/markup-compatibility/2006" xmlns:aink="http://schemas.microsoft.com/office/drawing/2016/ink" xmlns:am3d="http://schemas.microsoft.com/office/drawing/2017/model3d" xmlns:o="urn:schemas-microsoft-com:office:office" xmlns:r="http://schemas.openxmlformats.org/officeDocument/2006/relationships" xmlns:m="http://schemas.openxmlformats.org/officeDocument/2006/math" xmlns:v="urn:schemas-microsoft-com:vml" xmlns:wp14="http://schemas.microsoft.com/office/word/2010/wordprocessingDrawing" xmlns:wp="http://schemas.openxmlformats.org/drawingml/2006/wordprocessingDrawing" xmlns:w10="urn:schemas-microsoft-com:office:word" xmlns:w="http://schemas.openxmlformats.org/wordprocessingml/2006/main" xmlns:w14="http://schemas.microsoft.com/office/word/2010/wordml" xmlns:w15="http://schemas.microsoft.com/office/word/2012/wordml" xmlns:w16cid="http://schemas.microsoft.com/office/word/2016/wordml/cid" xmlns:w16se="http://schemas.microsoft.com/office/word/2015/wordml/symex" xmlns:wpg="http://schemas.microsoft.com/office/word/2010/wordprocessingGroup" xmlns:wpi="http://schemas.microsoft.com/office/word/2010/wordprocessingInk" xmlns:wne="http://schemas.microsoft.com/office/word/2006/wordml" xmlns:wps="http://schemas.microsoft.com/office/word/2010/wordprocessingShape" mc:Ignorable="w14 w15 w16se w16cid wp14">
   <w:p>
     <w:pPr>
       <w:pStyle w:val="Footer"/>
@@ -4331,7 +4322,7 @@
 </file>
 
 <file path=word/footnotes.xml><?xml version="1.0" encoding="utf-8"?>
-<w:footnotes xmlns:wpc="http://schemas.microsoft.com/office/word/2010/wordprocessingCanvas" xmlns:cx="http://schemas.microsoft.com/office/drawing/2014/chartex" xmlns:mc="http://schemas.openxmlformats.org/markup-compatibility/2006" xmlns:o="urn:schemas-microsoft-com:office:office" xmlns:r="http://schemas.openxmlformats.org/officeDocument/2006/relationships" xmlns:m="http://schemas.openxmlformats.org/officeDocument/2006/math" xmlns:v="urn:schemas-microsoft-com:vml" xmlns:wp14="http://schemas.microsoft.com/office/word/2010/wordprocessingDrawing" xmlns:wp="http://schemas.openxmlformats.org/drawingml/2006/wordprocessingDrawing" xmlns:w10="urn:schemas-microsoft-com:office:word" xmlns:w="http://schemas.openxmlformats.org/wordprocessingml/2006/main" xmlns:w14="http://schemas.microsoft.com/office/word/2010/wordml" xmlns:w15="http://schemas.microsoft.com/office/word/2012/wordml" xmlns:w16se="http://schemas.microsoft.com/office/word/2015/wordml/symex" xmlns:wpg="http://schemas.microsoft.com/office/word/2010/wordprocessingGroup" xmlns:wpi="http://schemas.microsoft.com/office/word/2010/wordprocessingInk" xmlns:wne="http://schemas.microsoft.com/office/word/2006/wordml" xmlns:wps="http://schemas.microsoft.com/office/word/2010/wordprocessingShape" mc:Ignorable="w14 w15 w16se wp14">
+<w:footnotes xmlns:wpc="http://schemas.microsoft.com/office/word/2010/wordprocessingCanvas" xmlns:cx="http://schemas.microsoft.com/office/drawing/2014/chartex" xmlns:cx1="http://schemas.microsoft.com/office/drawing/2015/9/8/chartex" xmlns:cx2="http://schemas.microsoft.com/office/drawing/2015/10/21/chartex" xmlns:cx3="http://schemas.microsoft.com/office/drawing/2016/5/9/chartex" xmlns:cx4="http://schemas.microsoft.com/office/drawing/2016/5/10/chartex" xmlns:cx5="http://schemas.microsoft.com/office/drawing/2016/5/11/chartex" xmlns:cx6="http://schemas.microsoft.com/office/drawing/2016/5/12/chartex" xmlns:cx7="http://schemas.microsoft.com/office/drawing/2016/5/13/chartex" xmlns:cx8="http://schemas.microsoft.com/office/drawing/2016/5/14/chartex" xmlns:mc="http://schemas.openxmlformats.org/markup-compatibility/2006" xmlns:aink="http://schemas.microsoft.com/office/drawing/2016/ink" xmlns:am3d="http://schemas.microsoft.com/office/drawing/2017/model3d" xmlns:o="urn:schemas-microsoft-com:office:office" xmlns:r="http://schemas.openxmlformats.org/officeDocument/2006/relationships" xmlns:m="http://schemas.openxmlformats.org/officeDocument/2006/math" xmlns:v="urn:schemas-microsoft-com:vml" xmlns:wp14="http://schemas.microsoft.com/office/word/2010/wordprocessingDrawing" xmlns:wp="http://schemas.openxmlformats.org/drawingml/2006/wordprocessingDrawing" xmlns:w10="urn:schemas-microsoft-com:office:word" xmlns:w="http://schemas.openxmlformats.org/wordprocessingml/2006/main" xmlns:w14="http://schemas.microsoft.com/office/word/2010/wordml" xmlns:w15="http://schemas.microsoft.com/office/word/2012/wordml" xmlns:w16cid="http://schemas.microsoft.com/office/word/2016/wordml/cid" xmlns:w16se="http://schemas.microsoft.com/office/word/2015/wordml/symex" xmlns:wpg="http://schemas.microsoft.com/office/word/2010/wordprocessingGroup" xmlns:wpi="http://schemas.microsoft.com/office/word/2010/wordprocessingInk" xmlns:wne="http://schemas.microsoft.com/office/word/2006/wordml" xmlns:wps="http://schemas.microsoft.com/office/word/2010/wordprocessingShape" mc:Ignorable="w14 w15 w16se w16cid wp14">
   <w:footnote w:type="separator" w:id="-1">
     <w:p>
       <w:r>
@@ -4350,7 +4341,7 @@
 </file>
 
 <file path=word/header1.xml><?xml version="1.0" encoding="utf-8"?>
-<w:hdr xmlns:wpc="http://schemas.microsoft.com/office/word/2010/wordprocessingCanvas" xmlns:cx="http://schemas.microsoft.com/office/drawing/2014/chartex" xmlns:mc="http://schemas.openxmlformats.org/markup-compatibility/2006" xmlns:o="urn:schemas-microsoft-com:office:office" xmlns:r="http://schemas.openxmlformats.org/officeDocument/2006/relationships" xmlns:m="http://schemas.openxmlformats.org/officeDocument/2006/math" xmlns:v="urn:schemas-microsoft-com:vml" xmlns:wp14="http://schemas.microsoft.com/office/word/2010/wordprocessingDrawing" xmlns:wp="http://schemas.openxmlformats.org/drawingml/2006/wordprocessingDrawing" xmlns:w10="urn:schemas-microsoft-com:office:word" xmlns:w="http://schemas.openxmlformats.org/wordprocessingml/2006/main" xmlns:w14="http://schemas.microsoft.com/office/word/2010/wordml" xmlns:w15="http://schemas.microsoft.com/office/word/2012/wordml" xmlns:w16se="http://schemas.microsoft.com/office/word/2015/wordml/symex" xmlns:wpg="http://schemas.microsoft.com/office/word/2010/wordprocessingGroup" xmlns:wpi="http://schemas.microsoft.com/office/word/2010/wordprocessingInk" xmlns:wne="http://schemas.microsoft.com/office/word/2006/wordml" xmlns:wps="http://schemas.microsoft.com/office/word/2010/wordprocessingShape" mc:Ignorable="w14 w15 w16se wp14">
+<w:hdr xmlns:wpc="http://schemas.microsoft.com/office/word/2010/wordprocessingCanvas" xmlns:cx="http://schemas.microsoft.com/office/drawing/2014/chartex" xmlns:cx1="http://schemas.microsoft.com/office/drawing/2015/9/8/chartex" xmlns:cx2="http://schemas.microsoft.com/office/drawing/2015/10/21/chartex" xmlns:cx3="http://schemas.microsoft.com/office/drawing/2016/5/9/chartex" xmlns:cx4="http://schemas.microsoft.com/office/drawing/2016/5/10/chartex" xmlns:cx5="http://schemas.microsoft.com/office/drawing/2016/5/11/chartex" xmlns:cx6="http://schemas.microsoft.com/office/drawing/2016/5/12/chartex" xmlns:cx7="http://schemas.microsoft.com/office/drawing/2016/5/13/chartex" xmlns:cx8="http://schemas.microsoft.com/office/drawing/2016/5/14/chartex" xmlns:mc="http://schemas.openxmlformats.org/markup-compatibility/2006" xmlns:aink="http://schemas.microsoft.com/office/drawing/2016/ink" xmlns:am3d="http://schemas.microsoft.com/office/drawing/2017/model3d" xmlns:o="urn:schemas-microsoft-com:office:office" xmlns:r="http://schemas.openxmlformats.org/officeDocument/2006/relationships" xmlns:m="http://schemas.openxmlformats.org/officeDocument/2006/math" xmlns:v="urn:schemas-microsoft-com:vml" xmlns:wp14="http://schemas.microsoft.com/office/word/2010/wordprocessingDrawing" xmlns:wp="http://schemas.openxmlformats.org/drawingml/2006/wordprocessingDrawing" xmlns:w10="urn:schemas-microsoft-com:office:word" xmlns:w="http://schemas.openxmlformats.org/wordprocessingml/2006/main" xmlns:w14="http://schemas.microsoft.com/office/word/2010/wordml" xmlns:w15="http://schemas.microsoft.com/office/word/2012/wordml" xmlns:w16cid="http://schemas.microsoft.com/office/word/2016/wordml/cid" xmlns:w16se="http://schemas.microsoft.com/office/word/2015/wordml/symex" xmlns:wpg="http://schemas.microsoft.com/office/word/2010/wordprocessingGroup" xmlns:wpi="http://schemas.microsoft.com/office/word/2010/wordprocessingInk" xmlns:wne="http://schemas.microsoft.com/office/word/2006/wordml" xmlns:wps="http://schemas.microsoft.com/office/word/2010/wordprocessingShape" mc:Ignorable="w14 w15 w16se w16cid wp14">
   <w:p>
     <w:pPr>
       <w:pStyle w:val="Header"/>
@@ -4366,7 +4357,7 @@
 </file>
 
 <file path=word/numbering.xml><?xml version="1.0" encoding="utf-8"?>
-<w:numbering xmlns:wpc="http://schemas.microsoft.com/office/word/2010/wordprocessingCanvas" xmlns:cx="http://schemas.microsoft.com/office/drawing/2014/chartex" xmlns:mc="http://schemas.openxmlformats.org/markup-compatibility/2006" xmlns:o="urn:schemas-microsoft-com:office:office" xmlns:r="http://schemas.openxmlformats.org/officeDocument/2006/relationships" xmlns:m="http://schemas.openxmlformats.org/officeDocument/2006/math" xmlns:v="urn:schemas-microsoft-com:vml" xmlns:wp14="http://schemas.microsoft.com/office/word/2010/wordprocessingDrawing" xmlns:wp="http://schemas.openxmlformats.org/drawingml/2006/wordprocessingDrawing" xmlns:w10="urn:schemas-microsoft-com:office:word" xmlns:w="http://schemas.openxmlformats.org/wordprocessingml/2006/main" xmlns:w14="http://schemas.microsoft.com/office/word/2010/wordml" xmlns:w15="http://schemas.microsoft.com/office/word/2012/wordml" xmlns:w16se="http://schemas.microsoft.com/office/word/2015/wordml/symex" xmlns:wpg="http://schemas.microsoft.com/office/word/2010/wordprocessingGroup" xmlns:wpi="http://schemas.microsoft.com/office/word/2010/wordprocessingInk" xmlns:wne="http://schemas.microsoft.com/office/word/2006/wordml" xmlns:wps="http://schemas.microsoft.com/office/word/2010/wordprocessingShape" mc:Ignorable="w14 w15 w16se wp14">
+<w:numbering xmlns:wpc="http://schemas.microsoft.com/office/word/2010/wordprocessingCanvas" xmlns:cx="http://schemas.microsoft.com/office/drawing/2014/chartex" xmlns:cx1="http://schemas.microsoft.com/office/drawing/2015/9/8/chartex" xmlns:cx2="http://schemas.microsoft.com/office/drawing/2015/10/21/chartex" xmlns:cx3="http://schemas.microsoft.com/office/drawing/2016/5/9/chartex" xmlns:cx4="http://schemas.microsoft.com/office/drawing/2016/5/10/chartex" xmlns:cx5="http://schemas.microsoft.com/office/drawing/2016/5/11/chartex" xmlns:cx6="http://schemas.microsoft.com/office/drawing/2016/5/12/chartex" xmlns:cx7="http://schemas.microsoft.com/office/drawing/2016/5/13/chartex" xmlns:cx8="http://schemas.microsoft.com/office/drawing/2016/5/14/chartex" xmlns:mc="http://schemas.openxmlformats.org/markup-compatibility/2006" xmlns:aink="http://schemas.microsoft.com/office/drawing/2016/ink" xmlns:am3d="http://schemas.microsoft.com/office/drawing/2017/model3d" xmlns:o="urn:schemas-microsoft-com:office:office" xmlns:r="http://schemas.openxmlformats.org/officeDocument/2006/relationships" xmlns:m="http://schemas.openxmlformats.org/officeDocument/2006/math" xmlns:v="urn:schemas-microsoft-com:vml" xmlns:wp14="http://schemas.microsoft.com/office/word/2010/wordprocessingDrawing" xmlns:wp="http://schemas.openxmlformats.org/drawingml/2006/wordprocessingDrawing" xmlns:w10="urn:schemas-microsoft-com:office:word" xmlns:w="http://schemas.openxmlformats.org/wordprocessingml/2006/main" xmlns:w14="http://schemas.microsoft.com/office/word/2010/wordml" xmlns:w15="http://schemas.microsoft.com/office/word/2012/wordml" xmlns:w16cid="http://schemas.microsoft.com/office/word/2016/wordml/cid" xmlns:w16se="http://schemas.microsoft.com/office/word/2015/wordml/symex" xmlns:wpg="http://schemas.microsoft.com/office/word/2010/wordprocessingGroup" xmlns:wpi="http://schemas.microsoft.com/office/word/2010/wordprocessingInk" xmlns:wne="http://schemas.microsoft.com/office/word/2006/wordml" xmlns:wps="http://schemas.microsoft.com/office/word/2010/wordprocessingShape" mc:Ignorable="w14 w15 w16se w16cid wp14">
   <w:abstractNum w:abstractNumId="0" w15:restartNumberingAfterBreak="0">
     <w:nsid w:val="00000001"/>
     <w:multiLevelType w:val="hybridMultilevel"/>
@@ -8873,7 +8864,7 @@
 </file>
 
 <file path=word/styles.xml><?xml version="1.0" encoding="utf-8"?>
-<w:styles xmlns:mc="http://schemas.openxmlformats.org/markup-compatibility/2006" xmlns:r="http://schemas.openxmlformats.org/officeDocument/2006/relationships" xmlns:w="http://schemas.openxmlformats.org/wordprocessingml/2006/main" xmlns:w14="http://schemas.microsoft.com/office/word/2010/wordml" xmlns:w15="http://schemas.microsoft.com/office/word/2012/wordml" xmlns:w16se="http://schemas.microsoft.com/office/word/2015/wordml/symex" mc:Ignorable="w14 w15 w16se">
+<w:styles xmlns:mc="http://schemas.openxmlformats.org/markup-compatibility/2006" xmlns:r="http://schemas.openxmlformats.org/officeDocument/2006/relationships" xmlns:w="http://schemas.openxmlformats.org/wordprocessingml/2006/main" xmlns:w14="http://schemas.microsoft.com/office/word/2010/wordml" xmlns:w15="http://schemas.microsoft.com/office/word/2012/wordml" xmlns:w16cid="http://schemas.microsoft.com/office/word/2016/wordml/cid" xmlns:w16se="http://schemas.microsoft.com/office/word/2015/wordml/symex" mc:Ignorable="w14 w15 w16se w16cid">
   <w:docDefaults>
     <w:rPrDefault>
       <w:rPr>
@@ -8889,7 +8880,7 @@
       </w:pPr>
     </w:pPrDefault>
   </w:docDefaults>
-  <w:latentStyles w:defLockedState="0" w:defUIPriority="99" w:defSemiHidden="0" w:defUnhideWhenUsed="0" w:defQFormat="0" w:count="371">
+  <w:latentStyles w:defLockedState="0" w:defUIPriority="99" w:defSemiHidden="0" w:defUnhideWhenUsed="0" w:defQFormat="0" w:count="376">
     <w:lsdException w:name="Normal" w:uiPriority="0" w:qFormat="1"/>
     <w:lsdException w:name="heading 1" w:uiPriority="9" w:qFormat="1"/>
     <w:lsdException w:name="heading 2" w:semiHidden="1" w:uiPriority="9" w:unhideWhenUsed="1" w:qFormat="1"/>
@@ -8995,7 +8986,6 @@
     <w:lsdException w:name="HTML Sample" w:semiHidden="1" w:unhideWhenUsed="1"/>
     <w:lsdException w:name="HTML Typewriter" w:semiHidden="1" w:unhideWhenUsed="1"/>
     <w:lsdException w:name="HTML Variable" w:semiHidden="1" w:unhideWhenUsed="1"/>
-    <w:lsdException w:name="Normal Table" w:semiHidden="1" w:unhideWhenUsed="1"/>
     <w:lsdException w:name="annotation subject" w:semiHidden="1" w:unhideWhenUsed="1"/>
     <w:lsdException w:name="No List" w:semiHidden="1" w:unhideWhenUsed="1"/>
     <w:lsdException w:name="Outline List 1" w:semiHidden="1" w:unhideWhenUsed="1"/>
@@ -9038,11 +9028,8 @@
     <w:lsdException w:name="Table Contemporary" w:semiHidden="1" w:unhideWhenUsed="1"/>
     <w:lsdException w:name="Table Elegant" w:semiHidden="1" w:unhideWhenUsed="1"/>
     <w:lsdException w:name="Table Professional" w:semiHidden="1" w:unhideWhenUsed="1"/>
-    <w:lsdException w:name="Table Subtle 1" w:semiHidden="1" w:unhideWhenUsed="1"/>
     <w:lsdException w:name="Table Subtle 2" w:semiHidden="1" w:unhideWhenUsed="1"/>
     <w:lsdException w:name="Table Web 1" w:semiHidden="1" w:unhideWhenUsed="1"/>
-    <w:lsdException w:name="Table Web 2" w:semiHidden="1" w:unhideWhenUsed="1"/>
-    <w:lsdException w:name="Table Web 3" w:semiHidden="1" w:unhideWhenUsed="1"/>
     <w:lsdException w:name="Balloon Text" w:semiHidden="1" w:unhideWhenUsed="1"/>
     <w:lsdException w:name="Table Grid" w:uiPriority="59"/>
     <w:lsdException w:name="Table Theme" w:semiHidden="1" w:unhideWhenUsed="1"/>
@@ -9261,6 +9248,11 @@
     <w:lsdException w:name="List Table 5 Dark Accent 6" w:uiPriority="50"/>
     <w:lsdException w:name="List Table 6 Colorful Accent 6" w:uiPriority="51"/>
     <w:lsdException w:name="List Table 7 Colorful Accent 6" w:uiPriority="52"/>
+    <w:lsdException w:name="Mention" w:semiHidden="1" w:unhideWhenUsed="1"/>
+    <w:lsdException w:name="Smart Hyperlink" w:semiHidden="1" w:unhideWhenUsed="1"/>
+    <w:lsdException w:name="Hashtag" w:semiHidden="1" w:unhideWhenUsed="1"/>
+    <w:lsdException w:name="Unresolved Mention" w:semiHidden="1" w:unhideWhenUsed="1"/>
+    <w:lsdException w:name="Smart Link" w:semiHidden="1" w:unhideWhenUsed="1"/>
   </w:latentStyles>
   <w:style w:type="paragraph" w:default="1" w:styleId="Normal">
     <w:name w:val="Normal"/>
@@ -9762,7 +9754,7 @@
 </file>
 
 <file path=customXml/itemProps1.xml><?xml version="1.0" encoding="utf-8"?>
-<ds:datastoreItem xmlns:ds="http://schemas.openxmlformats.org/officeDocument/2006/customXml" ds:itemID="{D6CAB7D0-2826-47E3-97B9-5B37BAE0293B}">
+<ds:datastoreItem xmlns:ds="http://schemas.openxmlformats.org/officeDocument/2006/customXml" ds:itemID="{55FE9FE9-78B2-4147-A58E-9086521A33C2}">
   <ds:schemaRefs>
     <ds:schemaRef ds:uri="http://schemas.openxmlformats.org/officeDocument/2006/bibliography"/>
   </ds:schemaRefs>

</xml_diff>